<commit_message>
docs and service files
</commit_message>
<xml_diff>
--- a/Дипломные доки/ТЗ-Touch-Dispatch-Flutter-2024.docx
+++ b/Дипломные доки/ТЗ-Touch-Dispatch-Flutter-2024.docx
@@ -1153,7 +1153,7 @@
               <w:rPr>
                 <w:rFonts w:eastAsia="Calibri"/>
               </w:rPr>
-              <w:t>4</w:t>
+              <w:t>5</w:t>
             </w:r>
             <w:r>
               <w:rPr>
@@ -1290,7 +1290,7 @@
           <w:b/>
           <w:sz w:val="28"/>
         </w:rPr>
-        <w:t>4</w:t>
+        <w:t>5</w:t>
       </w:r>
       <w:r>
         <w:rPr>
@@ -2587,7 +2587,7 @@
           <w:b/>
           <w:sz w:val="28"/>
         </w:rPr>
-        <w:t>4</w:t>
+        <w:t>5</w:t>
       </w:r>
     </w:p>
     <w:sdt>
@@ -14106,7 +14106,21 @@
               <w:rPr>
                 <w:rFonts w:cs="Times New Roman"/>
               </w:rPr>
-              <w:t xml:space="preserve"> сопроводи-тельного докум. и дата</w:t>
+              <w:t xml:space="preserve"> </w:t>
+            </w:r>
+            <w:proofErr w:type="gramStart"/>
+            <w:r>
+              <w:rPr>
+                <w:rFonts w:cs="Times New Roman"/>
+              </w:rPr>
+              <w:t>сопроводи-тельного</w:t>
+            </w:r>
+            <w:proofErr w:type="gramEnd"/>
+            <w:r>
+              <w:rPr>
+                <w:rFonts w:cs="Times New Roman"/>
+              </w:rPr>
+              <w:t xml:space="preserve"> докум. и дата</w:t>
             </w:r>
           </w:p>
         </w:tc>

</xml_diff>